<commit_message>
Atualizãção notas de release
</commit_message>
<xml_diff>
--- a/Documentos/Desenvolvimento Ágil/Changelog HelpDesk.docx
+++ b/Documentos/Desenvolvimento Ágil/Changelog HelpDesk.docx
@@ -10,31 +10,45 @@
           <w:sz w:val="44"/>
         </w:rPr>
       </w:pPr>
-      <w:proofErr w:type="spellStart"/>
-      <w:r>
-        <w:rPr>
-          <w:b/>
-          <w:sz w:val="44"/>
-        </w:rPr>
-        <w:t>Changelog</w:t>
-      </w:r>
-      <w:proofErr w:type="spellEnd"/>
-      <w:r>
-        <w:rPr>
-          <w:b/>
-          <w:sz w:val="44"/>
-        </w:rPr>
-        <w:t xml:space="preserve"> HelpDesk-FGA</w:t>
-      </w:r>
       <w:bookmarkStart w:id="0" w:name="_GoBack"/>
       <w:bookmarkEnd w:id="0"/>
-    </w:p>
-    <w:p>
-      <w:pPr>
-        <w:pStyle w:val="PargrafodaLista"/>
-        <w:ind w:left="360"/>
-        <w:rPr>
-          <w:b/>
+      <w:r>
+        <w:rPr>
+          <w:b/>
+          <w:sz w:val="44"/>
+        </w:rPr>
+        <w:t>Notas de Release</w:t>
+      </w:r>
+      <w:r>
+        <w:rPr>
+          <w:b/>
+          <w:sz w:val="44"/>
+        </w:rPr>
+        <w:t xml:space="preserve"> </w:t>
+      </w:r>
+      <w:proofErr w:type="spellStart"/>
+      <w:r>
+        <w:rPr>
+          <w:b/>
+          <w:sz w:val="44"/>
+        </w:rPr>
+        <w:t>HelpDesk</w:t>
+      </w:r>
+      <w:proofErr w:type="spellEnd"/>
+      <w:r>
+        <w:rPr>
+          <w:b/>
+          <w:sz w:val="44"/>
+        </w:rPr>
+        <w:t>-FGA</w:t>
+      </w:r>
+    </w:p>
+    <w:p>
+      <w:pPr>
+        <w:jc w:val="center"/>
+        <w:rPr>
+          <w:b/>
+          <w:sz w:val="44"/>
         </w:rPr>
       </w:pPr>
     </w:p>
@@ -47,25 +61,160 @@
         </w:numPr>
         <w:rPr>
           <w:b/>
-        </w:rPr>
-      </w:pPr>
-      <w:r>
-        <w:rPr>
-          <w:b/>
-        </w:rPr>
-        <w:t>Versão</w:t>
-      </w:r>
-      <w:r>
-        <w:rPr>
-          <w:b/>
-        </w:rPr>
-        <w:t xml:space="preserve"> 1</w:t>
-      </w:r>
-      <w:r>
-        <w:rPr>
-          <w:b/>
-        </w:rPr>
-        <w:t xml:space="preserve"> (Apresentação de MDS)</w:t>
+          <w:sz w:val="24"/>
+        </w:rPr>
+      </w:pPr>
+      <w:r>
+        <w:rPr>
+          <w:b/>
+          <w:sz w:val="24"/>
+        </w:rPr>
+        <w:t>Produtos que foram testados</w:t>
+      </w:r>
+    </w:p>
+    <w:p>
+      <w:pPr>
+        <w:pStyle w:val="PargrafodaLista"/>
+        <w:numPr>
+          <w:ilvl w:val="0"/>
+          <w:numId w:val="10"/>
+        </w:numPr>
+        <w:rPr>
+          <w:sz w:val="24"/>
+        </w:rPr>
+      </w:pPr>
+      <w:r>
+        <w:rPr>
+          <w:sz w:val="24"/>
+        </w:rPr>
+        <w:t>Sistema Operacional – Windows 8</w:t>
+      </w:r>
+    </w:p>
+    <w:p>
+      <w:pPr>
+        <w:pStyle w:val="PargrafodaLista"/>
+        <w:numPr>
+          <w:ilvl w:val="0"/>
+          <w:numId w:val="6"/>
+        </w:numPr>
+        <w:spacing w:after="0" w:line="240" w:lineRule="auto"/>
+        <w:rPr>
+          <w:rFonts w:eastAsia="Times New Roman" w:cs="Times New Roman"/>
+          <w:sz w:val="24"/>
+          <w:szCs w:val="24"/>
+          <w:lang w:eastAsia="pt-BR"/>
+        </w:rPr>
+      </w:pPr>
+      <w:r>
+        <w:rPr>
+          <w:rFonts w:eastAsia="Times New Roman" w:cs="Times New Roman"/>
+          <w:sz w:val="24"/>
+          <w:szCs w:val="24"/>
+          <w:lang w:eastAsia="pt-BR"/>
+        </w:rPr>
+        <w:t>Apache 2.4.3</w:t>
+      </w:r>
+    </w:p>
+    <w:p>
+      <w:pPr>
+        <w:pStyle w:val="PargrafodaLista"/>
+        <w:numPr>
+          <w:ilvl w:val="0"/>
+          <w:numId w:val="6"/>
+        </w:numPr>
+        <w:spacing w:after="0" w:line="240" w:lineRule="auto"/>
+        <w:rPr>
+          <w:rFonts w:eastAsia="Times New Roman" w:cs="Times New Roman"/>
+          <w:sz w:val="24"/>
+          <w:szCs w:val="24"/>
+          <w:lang w:eastAsia="pt-BR"/>
+        </w:rPr>
+      </w:pPr>
+      <w:r>
+        <w:rPr>
+          <w:rFonts w:eastAsia="Times New Roman" w:cs="Times New Roman"/>
+          <w:sz w:val="24"/>
+          <w:szCs w:val="24"/>
+          <w:lang w:eastAsia="pt-BR"/>
+        </w:rPr>
+        <w:t>MySQL 5.5.27</w:t>
+      </w:r>
+    </w:p>
+    <w:p>
+      <w:pPr>
+        <w:pStyle w:val="PargrafodaLista"/>
+        <w:numPr>
+          <w:ilvl w:val="0"/>
+          <w:numId w:val="6"/>
+        </w:numPr>
+        <w:spacing w:after="0" w:line="240" w:lineRule="auto"/>
+        <w:rPr>
+          <w:rFonts w:eastAsia="Times New Roman" w:cs="Times New Roman"/>
+          <w:sz w:val="24"/>
+          <w:szCs w:val="24"/>
+          <w:lang w:eastAsia="pt-BR"/>
+        </w:rPr>
+      </w:pPr>
+      <w:r>
+        <w:rPr>
+          <w:rFonts w:eastAsia="Times New Roman" w:cs="Times New Roman"/>
+          <w:sz w:val="24"/>
+          <w:szCs w:val="24"/>
+          <w:lang w:eastAsia="pt-BR"/>
+        </w:rPr>
+        <w:t>PHP 5.4.7</w:t>
+      </w:r>
+    </w:p>
+    <w:p>
+      <w:pPr>
+        <w:pStyle w:val="PargrafodaLista"/>
+        <w:numPr>
+          <w:ilvl w:val="0"/>
+          <w:numId w:val="6"/>
+        </w:numPr>
+      </w:pPr>
+      <w:proofErr w:type="spellStart"/>
+      <w:proofErr w:type="gramStart"/>
+      <w:r>
+        <w:rPr>
+          <w:rFonts w:eastAsia="Times New Roman" w:cs="Times New Roman"/>
+          <w:sz w:val="24"/>
+          <w:szCs w:val="24"/>
+          <w:lang w:eastAsia="pt-BR"/>
+        </w:rPr>
+        <w:t>phpMyAdmin</w:t>
+      </w:r>
+      <w:proofErr w:type="spellEnd"/>
+      <w:proofErr w:type="gramEnd"/>
+      <w:r>
+        <w:rPr>
+          <w:rFonts w:eastAsia="Times New Roman" w:cs="Times New Roman"/>
+          <w:sz w:val="24"/>
+          <w:szCs w:val="24"/>
+          <w:lang w:eastAsia="pt-BR"/>
+        </w:rPr>
+        <w:t xml:space="preserve"> 3.5.2.2</w:t>
+      </w:r>
+    </w:p>
+    <w:p/>
+    <w:p>
+      <w:pPr>
+        <w:pStyle w:val="PargrafodaLista"/>
+        <w:numPr>
+          <w:ilvl w:val="0"/>
+          <w:numId w:val="1"/>
+        </w:numPr>
+        <w:rPr>
+          <w:b/>
+          <w:sz w:val="24"/>
+        </w:rPr>
+      </w:pPr>
+      <w:r>
+        <w:rPr>
+          <w:b/>
+          <w:sz w:val="24"/>
+        </w:rPr>
+        <w:t>Versão 1 (Apresentação de MDS)</w:t>
       </w:r>
     </w:p>
     <w:p>
@@ -96,10 +245,7 @@
         <w:ind w:left="1418" w:hanging="338"/>
       </w:pPr>
       <w:r>
-        <w:t>Criação</w:t>
-      </w:r>
-      <w:r>
-        <w:t xml:space="preserve"> do projeto inicial</w:t>
+        <w:t>Criação do projeto inicial</w:t>
       </w:r>
     </w:p>
     <w:p>
@@ -112,19 +258,7 @@
         <w:ind w:left="1418" w:hanging="338"/>
       </w:pPr>
       <w:r>
-        <w:t>Criação do</w:t>
-      </w:r>
-      <w:r>
-        <w:t xml:space="preserve"> </w:t>
-      </w:r>
-      <w:r>
-        <w:t>formulário</w:t>
-      </w:r>
-      <w:r>
-        <w:t xml:space="preserve"> de </w:t>
-      </w:r>
-      <w:r>
-        <w:t>Usuário</w:t>
+        <w:t>Criação do formulário de Usuário</w:t>
       </w:r>
     </w:p>
     <w:p>
@@ -193,10 +327,7 @@
         <w:ind w:firstLine="360"/>
       </w:pPr>
       <w:r>
-        <w:t>Nenhum cadastro funciona corretamente. O sistema não possuía arquitetura implantada corretamente e o projeto não utilizava padrões do projeto corretamente.</w:t>
-      </w:r>
-      <w:r>
-        <w:t xml:space="preserve"> </w:t>
+        <w:t xml:space="preserve">Nenhum cadastro funciona corretamente. O sistema não possuía arquitetura implantada corretamente e o projeto não utilizava padrões do projeto corretamente. </w:t>
       </w:r>
     </w:p>
     <w:p>
@@ -212,14 +343,30 @@
           <w:ilvl w:val="0"/>
           <w:numId w:val="1"/>
         </w:numPr>
-      </w:pPr>
-      <w:r>
+        <w:rPr>
+          <w:b/>
+          <w:sz w:val="24"/>
+        </w:rPr>
+      </w:pPr>
+      <w:r>
+        <w:rPr>
+          <w:b/>
+          <w:sz w:val="24"/>
+        </w:rPr>
         <w:t xml:space="preserve">Versão </w:t>
       </w:r>
       <w:r>
+        <w:rPr>
+          <w:b/>
+          <w:sz w:val="24"/>
+        </w:rPr>
         <w:t>1.1</w:t>
       </w:r>
       <w:r>
+        <w:rPr>
+          <w:b/>
+          <w:sz w:val="24"/>
+        </w:rPr>
         <w:t xml:space="preserve"> (Apresentação de GPP)</w:t>
       </w:r>
     </w:p>
@@ -253,6 +400,9 @@
       <w:r>
         <w:t>Implementada a arquitetura MVC</w:t>
       </w:r>
+      <w:r>
+        <w:t>.</w:t>
+      </w:r>
     </w:p>
     <w:p>
       <w:pPr>
@@ -264,13 +414,10 @@
         <w:ind w:left="1276" w:hanging="373"/>
       </w:pPr>
       <w:r>
-        <w:t>Implementada o padr</w:t>
-      </w:r>
-      <w:r>
-        <w:t>ã</w:t>
-      </w:r>
-      <w:r>
-        <w:t>o PDO</w:t>
+        <w:t>Implementada o padrão PDO</w:t>
+      </w:r>
+      <w:r>
+        <w:t>.</w:t>
       </w:r>
     </w:p>
     <w:p>
@@ -283,159 +430,182 @@
         <w:ind w:left="1276" w:hanging="373"/>
       </w:pPr>
       <w:r>
-        <w:t xml:space="preserve">Implementada o </w:t>
-      </w:r>
-      <w:r>
-        <w:t>padrão</w:t>
-      </w:r>
+        <w:t xml:space="preserve">Implementada o padrão </w:t>
+      </w:r>
+      <w:proofErr w:type="spellStart"/>
+      <w:r>
+        <w:t>Value</w:t>
+      </w:r>
+      <w:proofErr w:type="spellEnd"/>
       <w:r>
         <w:t xml:space="preserve"> </w:t>
       </w:r>
       <w:proofErr w:type="spellStart"/>
       <w:r>
-        <w:t>Value</w:t>
+        <w:t>Object</w:t>
       </w:r>
       <w:proofErr w:type="spellEnd"/>
       <w:r>
-        <w:t xml:space="preserve"> </w:t>
+        <w:t>.</w:t>
+      </w:r>
+    </w:p>
+    <w:p>
+      <w:pPr>
+        <w:pStyle w:val="PargrafodaLista"/>
+        <w:numPr>
+          <w:ilvl w:val="2"/>
+          <w:numId w:val="5"/>
+        </w:numPr>
+        <w:ind w:left="1276" w:hanging="373"/>
+      </w:pPr>
+      <w:r>
+        <w:t>Implementada a Interface</w:t>
+      </w:r>
+      <w:r>
+        <w:t xml:space="preserve"> do formulário de usuários.</w:t>
+      </w:r>
+    </w:p>
+    <w:p>
+      <w:pPr>
+        <w:pStyle w:val="PargrafodaLista"/>
+        <w:numPr>
+          <w:ilvl w:val="2"/>
+          <w:numId w:val="5"/>
+        </w:numPr>
+        <w:ind w:left="1276" w:hanging="373"/>
+      </w:pPr>
+      <w:r>
+        <w:t>Implementada a interface geral (menus, menus laterais, caixa de controle, etc.).</w:t>
+      </w:r>
+    </w:p>
+    <w:p>
+      <w:pPr>
+        <w:pStyle w:val="PargrafodaLista"/>
+        <w:ind w:left="1276"/>
+      </w:pPr>
+    </w:p>
+    <w:p>
+      <w:pPr>
+        <w:pStyle w:val="PargrafodaLista"/>
+        <w:numPr>
+          <w:ilvl w:val="0"/>
+          <w:numId w:val="5"/>
+        </w:numPr>
+        <w:rPr>
+          <w:vanish/>
+        </w:rPr>
+      </w:pPr>
+    </w:p>
+    <w:p>
+      <w:pPr>
+        <w:pStyle w:val="PargrafodaLista"/>
+        <w:numPr>
+          <w:ilvl w:val="1"/>
+          <w:numId w:val="5"/>
+        </w:numPr>
+        <w:rPr>
+          <w:vanish/>
+        </w:rPr>
+      </w:pPr>
+    </w:p>
+    <w:p>
+      <w:pPr>
+        <w:pStyle w:val="PargrafodaLista"/>
+        <w:numPr>
+          <w:ilvl w:val="1"/>
+          <w:numId w:val="5"/>
+        </w:numPr>
+        <w:rPr>
+          <w:b/>
+        </w:rPr>
+      </w:pPr>
+      <w:r>
+        <w:rPr>
+          <w:b/>
+        </w:rPr>
+        <w:t>Correção</w:t>
+      </w:r>
+    </w:p>
+    <w:p>
+      <w:pPr>
+        <w:pStyle w:val="PargrafodaLista"/>
+        <w:numPr>
+          <w:ilvl w:val="2"/>
+          <w:numId w:val="5"/>
+        </w:numPr>
+        <w:ind w:left="1276" w:hanging="373"/>
+      </w:pPr>
+      <w:r>
+        <w:t>Correção do cadastro de usuário</w:t>
+      </w:r>
+      <w:r>
+        <w:t>.</w:t>
+      </w:r>
+    </w:p>
+    <w:p>
+      <w:pPr>
+        <w:pStyle w:val="PargrafodaLista"/>
+        <w:numPr>
+          <w:ilvl w:val="2"/>
+          <w:numId w:val="5"/>
+        </w:numPr>
+        <w:ind w:left="1276" w:hanging="373"/>
+      </w:pPr>
+      <w:r>
+        <w:t>Correção nas tabelas do banco de dados MySQL</w:t>
+      </w:r>
+      <w:r>
+        <w:t>.</w:t>
+      </w:r>
+    </w:p>
+    <w:p>
+      <w:pPr>
+        <w:pStyle w:val="PargrafodaLista"/>
+        <w:ind w:left="1276"/>
+      </w:pPr>
+    </w:p>
+    <w:p>
+      <w:pPr>
+        <w:pStyle w:val="PargrafodaLista"/>
+        <w:numPr>
+          <w:ilvl w:val="1"/>
+          <w:numId w:val="5"/>
+        </w:numPr>
+        <w:rPr>
+          <w:b/>
+        </w:rPr>
+      </w:pPr>
+      <w:r>
+        <w:rPr>
+          <w:b/>
+        </w:rPr>
+        <w:t>Defeito ou falha encontrada</w:t>
+      </w:r>
+    </w:p>
+    <w:p>
+      <w:pPr>
+        <w:ind w:firstLine="360"/>
+      </w:pPr>
+      <w:r>
+        <w:t xml:space="preserve">Bug quando o usuário vai alterar o cadastro de um usuário, pois ele não está pegando a posição correta dos dados do </w:t>
       </w:r>
       <w:proofErr w:type="spellStart"/>
       <w:r>
-        <w:t>Object</w:t>
+        <w:t>array</w:t>
       </w:r>
       <w:proofErr w:type="spellEnd"/>
-    </w:p>
-    <w:p>
-      <w:pPr>
-        <w:pStyle w:val="PargrafodaLista"/>
-        <w:numPr>
-          <w:ilvl w:val="2"/>
-          <w:numId w:val="5"/>
-        </w:numPr>
-        <w:ind w:left="1276" w:hanging="373"/>
-      </w:pPr>
-      <w:r>
-        <w:t>Implementada a Interface</w:t>
-      </w:r>
-    </w:p>
-    <w:p>
-      <w:pPr>
-        <w:pStyle w:val="PargrafodaLista"/>
-        <w:ind w:left="1276"/>
-      </w:pPr>
-    </w:p>
-    <w:p>
-      <w:pPr>
-        <w:pStyle w:val="PargrafodaLista"/>
-        <w:numPr>
-          <w:ilvl w:val="0"/>
-          <w:numId w:val="5"/>
-        </w:numPr>
-        <w:rPr>
-          <w:vanish/>
-        </w:rPr>
-      </w:pPr>
-    </w:p>
-    <w:p>
-      <w:pPr>
-        <w:pStyle w:val="PargrafodaLista"/>
-        <w:numPr>
-          <w:ilvl w:val="1"/>
-          <w:numId w:val="5"/>
-        </w:numPr>
-        <w:rPr>
-          <w:vanish/>
-        </w:rPr>
-      </w:pPr>
-    </w:p>
-    <w:p>
-      <w:pPr>
-        <w:pStyle w:val="PargrafodaLista"/>
-        <w:numPr>
-          <w:ilvl w:val="1"/>
-          <w:numId w:val="5"/>
-        </w:numPr>
-        <w:rPr>
-          <w:b/>
-        </w:rPr>
-      </w:pPr>
-      <w:r>
-        <w:rPr>
-          <w:b/>
-        </w:rPr>
-        <w:t>Correção</w:t>
-      </w:r>
-    </w:p>
-    <w:p>
-      <w:pPr>
-        <w:pStyle w:val="PargrafodaLista"/>
-        <w:numPr>
-          <w:ilvl w:val="2"/>
-          <w:numId w:val="5"/>
-        </w:numPr>
-        <w:ind w:left="1276" w:hanging="373"/>
-      </w:pPr>
-      <w:r>
-        <w:t>Correção do cadastro de usuário</w:t>
-      </w:r>
-    </w:p>
-    <w:p>
-      <w:pPr>
-        <w:pStyle w:val="PargrafodaLista"/>
-        <w:numPr>
-          <w:ilvl w:val="2"/>
-          <w:numId w:val="5"/>
-        </w:numPr>
-        <w:ind w:left="1276" w:hanging="373"/>
-      </w:pPr>
-      <w:r>
-        <w:t>Correção nas tabelas do banco de dados MySQL</w:t>
-      </w:r>
-    </w:p>
-    <w:p>
-      <w:pPr>
-        <w:pStyle w:val="PargrafodaLista"/>
-        <w:ind w:left="1276"/>
-      </w:pPr>
-    </w:p>
-    <w:p>
-      <w:pPr>
-        <w:pStyle w:val="PargrafodaLista"/>
-        <w:numPr>
-          <w:ilvl w:val="1"/>
-          <w:numId w:val="5"/>
-        </w:numPr>
-        <w:rPr>
-          <w:b/>
-        </w:rPr>
-      </w:pPr>
-      <w:r>
-        <w:rPr>
-          <w:b/>
-        </w:rPr>
-        <w:t>Defeito ou falha encontrada</w:t>
+      <w:r>
+        <w:t xml:space="preserve"> que são passados por XML. Quando cria um cadastro, ele cria outro cadastro em branco automaticamente. CSS fora de padrão e quebrando o layout em alguns locais.</w:t>
       </w:r>
     </w:p>
     <w:p>
       <w:pPr>
         <w:ind w:firstLine="360"/>
       </w:pPr>
-      <w:r>
-        <w:t xml:space="preserve">Bug quando o usuário vai alterar o cadastro de um usuário, pois ele não está pegando a posição correta dos dados do </w:t>
-      </w:r>
-      <w:proofErr w:type="spellStart"/>
-      <w:r>
-        <w:t>array</w:t>
-      </w:r>
-      <w:proofErr w:type="spellEnd"/>
-      <w:r>
-        <w:t xml:space="preserve"> que são passados por XML. Quando cria um cadastro, ele cria outro cadastro em branco automaticamente. CSS fora de padrão e quebrando o layout em alguns locais.</w:t>
-      </w:r>
-    </w:p>
-    <w:p>
-      <w:pPr>
-        <w:pStyle w:val="PargrafodaLista"/>
-        <w:ind w:left="1440"/>
+    </w:p>
+    <w:p>
+      <w:pPr>
+        <w:ind w:firstLine="360"/>
       </w:pPr>
     </w:p>
     <w:p>
@@ -445,15 +615,53 @@
           <w:ilvl w:val="0"/>
           <w:numId w:val="1"/>
         </w:numPr>
-      </w:pPr>
-      <w:r>
-        <w:t>Versão</w:t>
-      </w:r>
-      <w:r>
-        <w:t xml:space="preserve"> 3</w:t>
-      </w:r>
-      <w:r>
-        <w:t xml:space="preserve"> (Primeira Sprint)</w:t>
+        <w:rPr>
+          <w:b/>
+          <w:sz w:val="24"/>
+        </w:rPr>
+      </w:pPr>
+      <w:r>
+        <w:rPr>
+          <w:b/>
+          <w:sz w:val="24"/>
+        </w:rPr>
+        <w:lastRenderedPageBreak/>
+        <w:t>Versão 1.</w:t>
+      </w:r>
+      <w:r>
+        <w:rPr>
+          <w:b/>
+          <w:sz w:val="24"/>
+        </w:rPr>
+        <w:t>2</w:t>
+      </w:r>
+      <w:r>
+        <w:rPr>
+          <w:b/>
+          <w:sz w:val="24"/>
+        </w:rPr>
+        <w:t xml:space="preserve"> </w:t>
+      </w:r>
+      <w:r>
+        <w:rPr>
+          <w:b/>
+          <w:sz w:val="24"/>
+        </w:rPr>
+        <w:t>(</w:t>
+      </w:r>
+      <w:r>
+        <w:rPr>
+          <w:b/>
+          <w:sz w:val="24"/>
+        </w:rPr>
+        <w:t>Primeira Sprint – Segunda Release</w:t>
+      </w:r>
+      <w:r>
+        <w:rPr>
+          <w:b/>
+          <w:sz w:val="24"/>
+        </w:rPr>
+        <w:t>)</w:t>
       </w:r>
     </w:p>
     <w:p>
@@ -463,12 +671,28 @@
           <w:ilvl w:val="1"/>
           <w:numId w:val="1"/>
         </w:numPr>
-      </w:pPr>
-      <w:r>
-        <w:t>Remoção do</w:t>
-      </w:r>
-      <w:r>
-        <w:t xml:space="preserve"> padrão </w:t>
+        <w:rPr>
+          <w:b/>
+        </w:rPr>
+      </w:pPr>
+      <w:r>
+        <w:rPr>
+          <w:b/>
+        </w:rPr>
+        <w:t>Novos Recursos</w:t>
+      </w:r>
+    </w:p>
+    <w:p>
+      <w:pPr>
+        <w:pStyle w:val="PargrafodaLista"/>
+        <w:numPr>
+          <w:ilvl w:val="2"/>
+          <w:numId w:val="5"/>
+        </w:numPr>
+        <w:ind w:left="1276" w:hanging="373"/>
+      </w:pPr>
+      <w:r>
+        <w:t xml:space="preserve">Remoção do padrão </w:t>
       </w:r>
       <w:proofErr w:type="spellStart"/>
       <w:r>
@@ -483,6 +707,286 @@
         <w:t>Object</w:t>
       </w:r>
       <w:proofErr w:type="spellEnd"/>
+    </w:p>
+    <w:p>
+      <w:pPr>
+        <w:pStyle w:val="PargrafodaLista"/>
+        <w:numPr>
+          <w:ilvl w:val="2"/>
+          <w:numId w:val="5"/>
+        </w:numPr>
+        <w:ind w:left="1276" w:hanging="373"/>
+      </w:pPr>
+      <w:r>
+        <w:t>Criação dos primeiros testes unitários</w:t>
+      </w:r>
+    </w:p>
+    <w:p>
+      <w:pPr>
+        <w:pStyle w:val="PargrafodaLista"/>
+        <w:numPr>
+          <w:ilvl w:val="2"/>
+          <w:numId w:val="5"/>
+        </w:numPr>
+        <w:ind w:left="1276" w:hanging="373"/>
+      </w:pPr>
+      <w:r>
+        <w:t>Implementada a Interface</w:t>
+      </w:r>
+      <w:r>
+        <w:t xml:space="preserve"> do cadastro de Status.</w:t>
+      </w:r>
+    </w:p>
+    <w:p>
+      <w:pPr>
+        <w:pStyle w:val="PargrafodaLista"/>
+        <w:numPr>
+          <w:ilvl w:val="2"/>
+          <w:numId w:val="5"/>
+        </w:numPr>
+        <w:ind w:left="1276" w:hanging="373"/>
+      </w:pPr>
+      <w:r>
+        <w:t>Implementado a lógica do cadastro de status.</w:t>
+      </w:r>
+    </w:p>
+    <w:p>
+      <w:pPr>
+        <w:pStyle w:val="PargrafodaLista"/>
+        <w:ind w:left="1276"/>
+      </w:pPr>
+    </w:p>
+    <w:p>
+      <w:pPr>
+        <w:pStyle w:val="PargrafodaLista"/>
+        <w:numPr>
+          <w:ilvl w:val="0"/>
+          <w:numId w:val="5"/>
+        </w:numPr>
+        <w:rPr>
+          <w:vanish/>
+        </w:rPr>
+      </w:pPr>
+    </w:p>
+    <w:p>
+      <w:pPr>
+        <w:pStyle w:val="PargrafodaLista"/>
+        <w:numPr>
+          <w:ilvl w:val="1"/>
+          <w:numId w:val="5"/>
+        </w:numPr>
+        <w:rPr>
+          <w:vanish/>
+        </w:rPr>
+      </w:pPr>
+    </w:p>
+    <w:p>
+      <w:pPr>
+        <w:pStyle w:val="PargrafodaLista"/>
+        <w:numPr>
+          <w:ilvl w:val="1"/>
+          <w:numId w:val="5"/>
+        </w:numPr>
+        <w:rPr>
+          <w:b/>
+        </w:rPr>
+      </w:pPr>
+      <w:r>
+        <w:rPr>
+          <w:b/>
+        </w:rPr>
+        <w:t>Correção</w:t>
+      </w:r>
+    </w:p>
+    <w:p>
+      <w:pPr>
+        <w:pStyle w:val="PargrafodaLista"/>
+        <w:numPr>
+          <w:ilvl w:val="2"/>
+          <w:numId w:val="5"/>
+        </w:numPr>
+        <w:ind w:left="1276" w:hanging="373"/>
+      </w:pPr>
+      <w:r>
+        <w:t>Reparos na classe de usuário</w:t>
+      </w:r>
+      <w:r>
+        <w:t xml:space="preserve">. A alteração agora recebe o valor correto do </w:t>
+      </w:r>
+      <w:proofErr w:type="spellStart"/>
+      <w:r>
+        <w:t>array</w:t>
+      </w:r>
+      <w:proofErr w:type="spellEnd"/>
+      <w:r>
+        <w:t xml:space="preserve"> de dados</w:t>
+      </w:r>
+    </w:p>
+    <w:p>
+      <w:pPr>
+        <w:pStyle w:val="PargrafodaLista"/>
+        <w:numPr>
+          <w:ilvl w:val="2"/>
+          <w:numId w:val="5"/>
+        </w:numPr>
+        <w:ind w:left="1276" w:hanging="373"/>
+      </w:pPr>
+      <w:r>
+        <w:t xml:space="preserve">Correção </w:t>
+      </w:r>
+      <w:r>
+        <w:t>na validação de cadastro de usuários</w:t>
+      </w:r>
+    </w:p>
+    <w:p>
+      <w:pPr>
+        <w:pStyle w:val="PargrafodaLista"/>
+        <w:numPr>
+          <w:ilvl w:val="2"/>
+          <w:numId w:val="5"/>
+        </w:numPr>
+        <w:ind w:left="1276" w:hanging="373"/>
+      </w:pPr>
+      <w:r>
+        <w:t>Remoção da data de nascimento de um usuário.</w:t>
+      </w:r>
+    </w:p>
+    <w:p>
+      <w:pPr>
+        <w:pStyle w:val="PargrafodaLista"/>
+        <w:numPr>
+          <w:ilvl w:val="2"/>
+          <w:numId w:val="5"/>
+        </w:numPr>
+        <w:ind w:left="1276" w:hanging="373"/>
+      </w:pPr>
+      <w:r>
+        <w:t>Correção nas tabelas do banco de dados MySQL</w:t>
+      </w:r>
+    </w:p>
+    <w:p>
+      <w:pPr>
+        <w:pStyle w:val="PargrafodaLista"/>
+        <w:ind w:left="1276"/>
+      </w:pPr>
+    </w:p>
+    <w:p>
+      <w:pPr>
+        <w:pStyle w:val="PargrafodaLista"/>
+        <w:numPr>
+          <w:ilvl w:val="1"/>
+          <w:numId w:val="5"/>
+        </w:numPr>
+        <w:rPr>
+          <w:b/>
+        </w:rPr>
+      </w:pPr>
+      <w:r>
+        <w:rPr>
+          <w:b/>
+        </w:rPr>
+        <w:t>Defeito ou falha encontrada</w:t>
+      </w:r>
+    </w:p>
+    <w:p>
+      <w:pPr>
+        <w:ind w:firstLine="360"/>
+      </w:pPr>
+      <w:r>
+        <w:t xml:space="preserve">Alguns campos de formulários não funcionam devido o tipo de dados passado pelo usuário e o cadastrado no banco serem diferentes. Inconsistência no CSS. Alguns bugs na alteração do formulário de usuário ainda persiste, pois ao remover a data de nascimento, o </w:t>
+      </w:r>
+      <w:proofErr w:type="spellStart"/>
+      <w:r>
+        <w:t>array</w:t>
+      </w:r>
+      <w:proofErr w:type="spellEnd"/>
+      <w:r>
+        <w:t xml:space="preserve"> de posição não foi atualizado</w:t>
+      </w:r>
+      <w:r>
+        <w:t>.</w:t>
+      </w:r>
+    </w:p>
+    <w:p>
+      <w:pPr>
+        <w:ind w:firstLine="360"/>
+      </w:pPr>
+    </w:p>
+    <w:p>
+      <w:pPr>
+        <w:pStyle w:val="PargrafodaLista"/>
+        <w:numPr>
+          <w:ilvl w:val="0"/>
+          <w:numId w:val="1"/>
+        </w:numPr>
+        <w:rPr>
+          <w:b/>
+          <w:sz w:val="24"/>
+        </w:rPr>
+      </w:pPr>
+      <w:r>
+        <w:rPr>
+          <w:b/>
+          <w:sz w:val="24"/>
+        </w:rPr>
+        <w:t>Versão 1.</w:t>
+      </w:r>
+      <w:r>
+        <w:rPr>
+          <w:b/>
+          <w:sz w:val="24"/>
+        </w:rPr>
+        <w:t>3</w:t>
+      </w:r>
+      <w:r>
+        <w:rPr>
+          <w:b/>
+          <w:sz w:val="24"/>
+        </w:rPr>
+        <w:t>(</w:t>
+      </w:r>
+      <w:r>
+        <w:rPr>
+          <w:b/>
+          <w:sz w:val="24"/>
+        </w:rPr>
+        <w:t>Primeira</w:t>
+      </w:r>
+      <w:r>
+        <w:rPr>
+          <w:b/>
+          <w:sz w:val="24"/>
+        </w:rPr>
+        <w:t xml:space="preserve"> </w:t>
+      </w:r>
+      <w:r>
+        <w:rPr>
+          <w:b/>
+          <w:sz w:val="24"/>
+        </w:rPr>
+        <w:t>Sprint</w:t>
+      </w:r>
+      <w:r>
+        <w:rPr>
+          <w:b/>
+          <w:sz w:val="24"/>
+        </w:rPr>
+        <w:t xml:space="preserve"> – Terceira Release</w:t>
+      </w:r>
+      <w:r>
+        <w:rPr>
+          <w:b/>
+          <w:sz w:val="24"/>
+        </w:rPr>
+        <w:t>)</w:t>
+      </w:r>
+      <w:r>
+        <w:rPr>
+          <w:b/>
+          <w:sz w:val="24"/>
+        </w:rPr>
+        <w:t xml:space="preserve"> - Final</w:t>
+      </w:r>
     </w:p>
     <w:p>
       <w:pPr>
@@ -491,39 +995,302 @@
           <w:ilvl w:val="1"/>
           <w:numId w:val="1"/>
         </w:numPr>
-      </w:pPr>
-      <w:r>
-        <w:t>Reparos na classe de usuário</w:t>
-      </w:r>
+        <w:rPr>
+          <w:b/>
+        </w:rPr>
+      </w:pPr>
+      <w:r>
+        <w:rPr>
+          <w:b/>
+        </w:rPr>
+        <w:t>Novos Recursos</w:t>
+      </w:r>
+    </w:p>
+    <w:p>
+      <w:pPr>
+        <w:pStyle w:val="PargrafodaLista"/>
+        <w:numPr>
+          <w:ilvl w:val="2"/>
+          <w:numId w:val="5"/>
+        </w:numPr>
+        <w:ind w:left="1276" w:hanging="373"/>
+      </w:pPr>
+      <w:r>
+        <w:t xml:space="preserve">Implementado a lógica do cadastro de </w:t>
+      </w:r>
+      <w:r>
+        <w:t>tipos</w:t>
+      </w:r>
+      <w:r>
+        <w:t>.</w:t>
+      </w:r>
+    </w:p>
+    <w:p>
+      <w:pPr>
+        <w:pStyle w:val="PargrafodaLista"/>
+        <w:numPr>
+          <w:ilvl w:val="2"/>
+          <w:numId w:val="5"/>
+        </w:numPr>
+        <w:ind w:left="1276" w:hanging="373"/>
+      </w:pPr>
+      <w:r>
+        <w:t>Implementad</w:t>
+      </w:r>
+      <w:r>
+        <w:t>o a lógica do cadastro de chamados</w:t>
+      </w:r>
+      <w:r>
+        <w:t>.</w:t>
+      </w:r>
+    </w:p>
+    <w:p>
+      <w:pPr>
+        <w:pStyle w:val="PargrafodaLista"/>
+        <w:numPr>
+          <w:ilvl w:val="2"/>
+          <w:numId w:val="5"/>
+        </w:numPr>
+        <w:ind w:left="1276" w:hanging="373"/>
+      </w:pPr>
+      <w:r>
+        <w:t xml:space="preserve">Implementada a Interface do cadastro de </w:t>
+      </w:r>
+      <w:r>
+        <w:t>tipos</w:t>
+      </w:r>
+      <w:r>
+        <w:t>.</w:t>
+      </w:r>
+      <w:r>
+        <w:t xml:space="preserve"> </w:t>
+      </w:r>
+    </w:p>
+    <w:p>
+      <w:pPr>
+        <w:pStyle w:val="PargrafodaLista"/>
+        <w:numPr>
+          <w:ilvl w:val="2"/>
+          <w:numId w:val="5"/>
+        </w:numPr>
+        <w:ind w:left="1276" w:hanging="373"/>
+      </w:pPr>
+      <w:r>
+        <w:t>Implementada a Interface</w:t>
+      </w:r>
+      <w:r>
+        <w:t xml:space="preserve"> do cadastro de chamados</w:t>
+      </w:r>
+      <w:r>
+        <w:t>.</w:t>
+      </w:r>
+    </w:p>
+    <w:p>
+      <w:pPr>
+        <w:pStyle w:val="PargrafodaLista"/>
+        <w:numPr>
+          <w:ilvl w:val="2"/>
+          <w:numId w:val="5"/>
+        </w:numPr>
+        <w:ind w:left="1276" w:hanging="373"/>
+      </w:pPr>
+      <w:r>
+        <w:t xml:space="preserve">Criação do </w:t>
+      </w:r>
+      <w:proofErr w:type="spellStart"/>
+      <w:r>
+        <w:t>login</w:t>
+      </w:r>
+      <w:proofErr w:type="spellEnd"/>
+      <w:r>
+        <w:t xml:space="preserve"> do sistema, utilizando o sistema de autenticação via Cookies.</w:t>
+      </w:r>
+    </w:p>
+    <w:p>
+      <w:pPr>
+        <w:pStyle w:val="PargrafodaLista"/>
+        <w:numPr>
+          <w:ilvl w:val="2"/>
+          <w:numId w:val="5"/>
+        </w:numPr>
+        <w:ind w:left="1276" w:hanging="373"/>
+      </w:pPr>
+      <w:r>
+        <w:t xml:space="preserve">Criação da página inicial, contendo o </w:t>
+      </w:r>
+      <w:proofErr w:type="spellStart"/>
+      <w:r>
+        <w:t>login</w:t>
+      </w:r>
+      <w:proofErr w:type="spellEnd"/>
+      <w:r>
+        <w:t xml:space="preserve"> e uma página de cadastro de usuário.</w:t>
+      </w:r>
+    </w:p>
+    <w:p>
+      <w:pPr>
+        <w:pStyle w:val="PargrafodaLista"/>
+        <w:numPr>
+          <w:ilvl w:val="2"/>
+          <w:numId w:val="5"/>
+        </w:numPr>
+        <w:ind w:left="1276" w:hanging="373"/>
+      </w:pPr>
+      <w:r>
+        <w:t xml:space="preserve">Criação de diferentes </w:t>
+      </w:r>
+      <w:proofErr w:type="spellStart"/>
+      <w:r>
+        <w:t>views</w:t>
+      </w:r>
+      <w:proofErr w:type="spellEnd"/>
+      <w:r>
+        <w:t xml:space="preserve"> para cada tipo de usuário.</w:t>
+      </w:r>
+    </w:p>
+    <w:p>
+      <w:pPr>
+        <w:pStyle w:val="PargrafodaLista"/>
+        <w:numPr>
+          <w:ilvl w:val="2"/>
+          <w:numId w:val="5"/>
+        </w:numPr>
+        <w:ind w:left="1276" w:hanging="373"/>
+      </w:pPr>
+      <w:r>
+        <w:t>Implementação de mais casos de teste (teste unitário).</w:t>
+      </w:r>
+    </w:p>
+    <w:p>
+      <w:pPr>
+        <w:pStyle w:val="PargrafodaLista"/>
+        <w:ind w:left="1276"/>
+      </w:pPr>
+    </w:p>
+    <w:p>
+      <w:pPr>
+        <w:pStyle w:val="PargrafodaLista"/>
+        <w:ind w:left="1276"/>
+      </w:pPr>
+    </w:p>
+    <w:p>
+      <w:pPr>
+        <w:pStyle w:val="PargrafodaLista"/>
+        <w:numPr>
+          <w:ilvl w:val="0"/>
+          <w:numId w:val="5"/>
+        </w:numPr>
+        <w:rPr>
+          <w:vanish/>
+        </w:rPr>
+      </w:pPr>
     </w:p>
     <w:p>
       <w:pPr>
         <w:pStyle w:val="PargrafodaLista"/>
         <w:numPr>
           <w:ilvl w:val="1"/>
-          <w:numId w:val="1"/>
-        </w:numPr>
-      </w:pPr>
-      <w:r>
-        <w:t>Criação dos primeiros testes unitários</w:t>
-      </w:r>
+          <w:numId w:val="5"/>
+        </w:numPr>
+        <w:rPr>
+          <w:vanish/>
+        </w:rPr>
+      </w:pPr>
     </w:p>
     <w:p>
       <w:pPr>
         <w:pStyle w:val="PargrafodaLista"/>
         <w:numPr>
           <w:ilvl w:val="1"/>
-          <w:numId w:val="1"/>
-        </w:numPr>
-      </w:pPr>
-      <w:r>
-        <w:t xml:space="preserve">Reparos na </w:t>
-      </w:r>
-    </w:p>
-    <w:p>
-      <w:r>
-        <w:tab/>
-      </w:r>
+          <w:numId w:val="5"/>
+        </w:numPr>
+        <w:rPr>
+          <w:b/>
+        </w:rPr>
+      </w:pPr>
+      <w:r>
+        <w:rPr>
+          <w:b/>
+        </w:rPr>
+        <w:t>Correção</w:t>
+      </w:r>
+    </w:p>
+    <w:p>
+      <w:pPr>
+        <w:pStyle w:val="PargrafodaLista"/>
+        <w:numPr>
+          <w:ilvl w:val="2"/>
+          <w:numId w:val="5"/>
+        </w:numPr>
+        <w:ind w:left="1276" w:hanging="373"/>
+      </w:pPr>
+      <w:r>
+        <w:t xml:space="preserve">Reparos na classe de usuário. A alteração agora recebe o valor correto do </w:t>
+      </w:r>
+      <w:proofErr w:type="spellStart"/>
+      <w:r>
+        <w:t>array</w:t>
+      </w:r>
+      <w:proofErr w:type="spellEnd"/>
+      <w:r>
+        <w:t xml:space="preserve"> de dados</w:t>
+      </w:r>
+    </w:p>
+    <w:p>
+      <w:pPr>
+        <w:pStyle w:val="PargrafodaLista"/>
+        <w:numPr>
+          <w:ilvl w:val="2"/>
+          <w:numId w:val="5"/>
+        </w:numPr>
+        <w:ind w:left="1276" w:hanging="373"/>
+      </w:pPr>
+      <w:r>
+        <w:t>Correção na inconsistência do CSS.</w:t>
+      </w:r>
+    </w:p>
+    <w:p>
+      <w:pPr>
+        <w:pStyle w:val="PargrafodaLista"/>
+        <w:ind w:left="1276"/>
+      </w:pPr>
+    </w:p>
+    <w:p>
+      <w:pPr>
+        <w:pStyle w:val="PargrafodaLista"/>
+        <w:ind w:left="1276"/>
+      </w:pPr>
+    </w:p>
+    <w:p>
+      <w:pPr>
+        <w:pStyle w:val="PargrafodaLista"/>
+        <w:numPr>
+          <w:ilvl w:val="1"/>
+          <w:numId w:val="5"/>
+        </w:numPr>
+        <w:rPr>
+          <w:b/>
+        </w:rPr>
+      </w:pPr>
+      <w:r>
+        <w:rPr>
+          <w:b/>
+        </w:rPr>
+        <w:t>Defeito ou falha encontrada</w:t>
+      </w:r>
+    </w:p>
+    <w:p>
+      <w:pPr>
+        <w:ind w:firstLine="360"/>
+      </w:pPr>
+      <w:r>
+        <w:t>Nenhum defeito ou falha foi relatado.</w:t>
+      </w:r>
+    </w:p>
+    <w:p>
+      <w:pPr>
+        <w:ind w:firstLine="360"/>
+      </w:pPr>
     </w:p>
     <w:sectPr>
       <w:pgSz w:w="11906" w:h="16838"/>
@@ -538,6 +1305,92 @@
 <file path=word/numbering.xml><?xml version="1.0" encoding="utf-8"?>
 <w:numbering xmlns:wpc="http://schemas.microsoft.com/office/word/2010/wordprocessingCanvas" xmlns:mc="http://schemas.openxmlformats.org/markup-compatibility/2006" xmlns:o="urn:schemas-microsoft-com:office:office" xmlns:r="http://schemas.openxmlformats.org/officeDocument/2006/relationships" xmlns:m="http://schemas.openxmlformats.org/officeDocument/2006/math" xmlns:v="urn:schemas-microsoft-com:vml" xmlns:wp14="http://schemas.microsoft.com/office/word/2010/wordprocessingDrawing" xmlns:wp="http://schemas.openxmlformats.org/drawingml/2006/wordprocessingDrawing" xmlns:w10="urn:schemas-microsoft-com:office:word" xmlns:w="http://schemas.openxmlformats.org/wordprocessingml/2006/main" xmlns:w14="http://schemas.microsoft.com/office/word/2010/wordml" xmlns:w15="http://schemas.microsoft.com/office/word/2012/wordml" xmlns:wpg="http://schemas.microsoft.com/office/word/2010/wordprocessingGroup" xmlns:wpi="http://schemas.microsoft.com/office/word/2010/wordprocessingInk" xmlns:wne="http://schemas.microsoft.com/office/word/2006/wordml" xmlns:wps="http://schemas.microsoft.com/office/word/2010/wordprocessingShape" mc:Ignorable="w14 w15 wp14">
   <w:abstractNum w:abstractNumId="0">
+    <w:nsid w:val="08F43C10"/>
+    <w:multiLevelType w:val="hybridMultilevel"/>
+    <w:tmpl w:val="EA460358"/>
+    <w:lvl w:ilvl="0" w:tplc="0416000F">
+      <w:start w:val="1"/>
+      <w:numFmt w:val="decimal"/>
+      <w:lvlText w:val="%1."/>
+      <w:lvlJc w:val="left"/>
+      <w:pPr>
+        <w:ind w:left="1080" w:hanging="360"/>
+      </w:pPr>
+    </w:lvl>
+    <w:lvl w:ilvl="1" w:tplc="04160019" w:tentative="1">
+      <w:start w:val="1"/>
+      <w:numFmt w:val="lowerLetter"/>
+      <w:lvlText w:val="%2."/>
+      <w:lvlJc w:val="left"/>
+      <w:pPr>
+        <w:ind w:left="1800" w:hanging="360"/>
+      </w:pPr>
+    </w:lvl>
+    <w:lvl w:ilvl="2" w:tplc="0416001B" w:tentative="1">
+      <w:start w:val="1"/>
+      <w:numFmt w:val="lowerRoman"/>
+      <w:lvlText w:val="%3."/>
+      <w:lvlJc w:val="right"/>
+      <w:pPr>
+        <w:ind w:left="2520" w:hanging="180"/>
+      </w:pPr>
+    </w:lvl>
+    <w:lvl w:ilvl="3" w:tplc="0416000F" w:tentative="1">
+      <w:start w:val="1"/>
+      <w:numFmt w:val="decimal"/>
+      <w:lvlText w:val="%4."/>
+      <w:lvlJc w:val="left"/>
+      <w:pPr>
+        <w:ind w:left="3240" w:hanging="360"/>
+      </w:pPr>
+    </w:lvl>
+    <w:lvl w:ilvl="4" w:tplc="04160019" w:tentative="1">
+      <w:start w:val="1"/>
+      <w:numFmt w:val="lowerLetter"/>
+      <w:lvlText w:val="%5."/>
+      <w:lvlJc w:val="left"/>
+      <w:pPr>
+        <w:ind w:left="3960" w:hanging="360"/>
+      </w:pPr>
+    </w:lvl>
+    <w:lvl w:ilvl="5" w:tplc="0416001B" w:tentative="1">
+      <w:start w:val="1"/>
+      <w:numFmt w:val="lowerRoman"/>
+      <w:lvlText w:val="%6."/>
+      <w:lvlJc w:val="right"/>
+      <w:pPr>
+        <w:ind w:left="4680" w:hanging="180"/>
+      </w:pPr>
+    </w:lvl>
+    <w:lvl w:ilvl="6" w:tplc="0416000F" w:tentative="1">
+      <w:start w:val="1"/>
+      <w:numFmt w:val="decimal"/>
+      <w:lvlText w:val="%7."/>
+      <w:lvlJc w:val="left"/>
+      <w:pPr>
+        <w:ind w:left="5400" w:hanging="360"/>
+      </w:pPr>
+    </w:lvl>
+    <w:lvl w:ilvl="7" w:tplc="04160019" w:tentative="1">
+      <w:start w:val="1"/>
+      <w:numFmt w:val="lowerLetter"/>
+      <w:lvlText w:val="%8."/>
+      <w:lvlJc w:val="left"/>
+      <w:pPr>
+        <w:ind w:left="6120" w:hanging="360"/>
+      </w:pPr>
+    </w:lvl>
+    <w:lvl w:ilvl="8" w:tplc="0416001B" w:tentative="1">
+      <w:start w:val="1"/>
+      <w:numFmt w:val="lowerRoman"/>
+      <w:lvlText w:val="%9."/>
+      <w:lvlJc w:val="right"/>
+      <w:pPr>
+        <w:ind w:left="6840" w:hanging="180"/>
+      </w:pPr>
+    </w:lvl>
+  </w:abstractNum>
+  <w:abstractNum w:abstractNumId="1">
     <w:nsid w:val="300D28E1"/>
     <w:multiLevelType w:val="multilevel"/>
     <w:tmpl w:val="7312E8E6"/>
@@ -629,7 +1482,232 @@
       </w:pPr>
     </w:lvl>
   </w:abstractNum>
-  <w:abstractNum w:abstractNumId="1">
+  <w:abstractNum w:abstractNumId="2">
+    <w:nsid w:val="4AB13EDB"/>
+    <w:multiLevelType w:val="hybridMultilevel"/>
+    <w:tmpl w:val="1046D4AA"/>
+    <w:lvl w:ilvl="0" w:tplc="0416000D">
+      <w:start w:val="1"/>
+      <w:numFmt w:val="bullet"/>
+      <w:lvlText w:val=""/>
+      <w:lvlJc w:val="left"/>
+      <w:pPr>
+        <w:ind w:left="720" w:hanging="360"/>
+      </w:pPr>
+      <w:rPr>
+        <w:rFonts w:ascii="Wingdings" w:hAnsi="Wingdings" w:hint="default"/>
+      </w:rPr>
+    </w:lvl>
+    <w:lvl w:ilvl="1" w:tplc="04160003" w:tentative="1">
+      <w:start w:val="1"/>
+      <w:numFmt w:val="bullet"/>
+      <w:lvlText w:val="o"/>
+      <w:lvlJc w:val="left"/>
+      <w:pPr>
+        <w:ind w:left="1440" w:hanging="360"/>
+      </w:pPr>
+      <w:rPr>
+        <w:rFonts w:ascii="Courier New" w:hAnsi="Courier New" w:cs="Courier New" w:hint="default"/>
+      </w:rPr>
+    </w:lvl>
+    <w:lvl w:ilvl="2" w:tplc="04160005" w:tentative="1">
+      <w:start w:val="1"/>
+      <w:numFmt w:val="bullet"/>
+      <w:lvlText w:val=""/>
+      <w:lvlJc w:val="left"/>
+      <w:pPr>
+        <w:ind w:left="2160" w:hanging="360"/>
+      </w:pPr>
+      <w:rPr>
+        <w:rFonts w:ascii="Wingdings" w:hAnsi="Wingdings" w:hint="default"/>
+      </w:rPr>
+    </w:lvl>
+    <w:lvl w:ilvl="3" w:tplc="04160001" w:tentative="1">
+      <w:start w:val="1"/>
+      <w:numFmt w:val="bullet"/>
+      <w:lvlText w:val=""/>
+      <w:lvlJc w:val="left"/>
+      <w:pPr>
+        <w:ind w:left="2880" w:hanging="360"/>
+      </w:pPr>
+      <w:rPr>
+        <w:rFonts w:ascii="Symbol" w:hAnsi="Symbol" w:hint="default"/>
+      </w:rPr>
+    </w:lvl>
+    <w:lvl w:ilvl="4" w:tplc="04160003" w:tentative="1">
+      <w:start w:val="1"/>
+      <w:numFmt w:val="bullet"/>
+      <w:lvlText w:val="o"/>
+      <w:lvlJc w:val="left"/>
+      <w:pPr>
+        <w:ind w:left="3600" w:hanging="360"/>
+      </w:pPr>
+      <w:rPr>
+        <w:rFonts w:ascii="Courier New" w:hAnsi="Courier New" w:cs="Courier New" w:hint="default"/>
+      </w:rPr>
+    </w:lvl>
+    <w:lvl w:ilvl="5" w:tplc="04160005" w:tentative="1">
+      <w:start w:val="1"/>
+      <w:numFmt w:val="bullet"/>
+      <w:lvlText w:val=""/>
+      <w:lvlJc w:val="left"/>
+      <w:pPr>
+        <w:ind w:left="4320" w:hanging="360"/>
+      </w:pPr>
+      <w:rPr>
+        <w:rFonts w:ascii="Wingdings" w:hAnsi="Wingdings" w:hint="default"/>
+      </w:rPr>
+    </w:lvl>
+    <w:lvl w:ilvl="6" w:tplc="04160001" w:tentative="1">
+      <w:start w:val="1"/>
+      <w:numFmt w:val="bullet"/>
+      <w:lvlText w:val=""/>
+      <w:lvlJc w:val="left"/>
+      <w:pPr>
+        <w:ind w:left="5040" w:hanging="360"/>
+      </w:pPr>
+      <w:rPr>
+        <w:rFonts w:ascii="Symbol" w:hAnsi="Symbol" w:hint="default"/>
+      </w:rPr>
+    </w:lvl>
+    <w:lvl w:ilvl="7" w:tplc="04160003" w:tentative="1">
+      <w:start w:val="1"/>
+      <w:numFmt w:val="bullet"/>
+      <w:lvlText w:val="o"/>
+      <w:lvlJc w:val="left"/>
+      <w:pPr>
+        <w:ind w:left="5760" w:hanging="360"/>
+      </w:pPr>
+      <w:rPr>
+        <w:rFonts w:ascii="Courier New" w:hAnsi="Courier New" w:cs="Courier New" w:hint="default"/>
+      </w:rPr>
+    </w:lvl>
+    <w:lvl w:ilvl="8" w:tplc="04160005" w:tentative="1">
+      <w:start w:val="1"/>
+      <w:numFmt w:val="bullet"/>
+      <w:lvlText w:val=""/>
+      <w:lvlJc w:val="left"/>
+      <w:pPr>
+        <w:ind w:left="6480" w:hanging="360"/>
+      </w:pPr>
+      <w:rPr>
+        <w:rFonts w:ascii="Wingdings" w:hAnsi="Wingdings" w:hint="default"/>
+      </w:rPr>
+    </w:lvl>
+  </w:abstractNum>
+  <w:abstractNum w:abstractNumId="3">
+    <w:nsid w:val="519E503F"/>
+    <w:multiLevelType w:val="hybridMultilevel"/>
+    <w:tmpl w:val="862267D0"/>
+    <w:lvl w:ilvl="0" w:tplc="41FCF472">
+      <w:numFmt w:val="bullet"/>
+      <w:lvlText w:val=""/>
+      <w:lvlJc w:val="left"/>
+      <w:pPr>
+        <w:ind w:left="1080" w:hanging="360"/>
+      </w:pPr>
+      <w:rPr>
+        <w:rFonts w:ascii="Symbol" w:eastAsia="Times New Roman" w:hAnsi="Symbol" w:cs="Times New Roman" w:hint="default"/>
+      </w:rPr>
+    </w:lvl>
+    <w:lvl w:ilvl="1" w:tplc="04160003" w:tentative="1">
+      <w:start w:val="1"/>
+      <w:numFmt w:val="bullet"/>
+      <w:lvlText w:val="o"/>
+      <w:lvlJc w:val="left"/>
+      <w:pPr>
+        <w:ind w:left="1800" w:hanging="360"/>
+      </w:pPr>
+      <w:rPr>
+        <w:rFonts w:ascii="Courier New" w:hAnsi="Courier New" w:cs="Courier New" w:hint="default"/>
+      </w:rPr>
+    </w:lvl>
+    <w:lvl w:ilvl="2" w:tplc="04160005" w:tentative="1">
+      <w:start w:val="1"/>
+      <w:numFmt w:val="bullet"/>
+      <w:lvlText w:val=""/>
+      <w:lvlJc w:val="left"/>
+      <w:pPr>
+        <w:ind w:left="2520" w:hanging="360"/>
+      </w:pPr>
+      <w:rPr>
+        <w:rFonts w:ascii="Wingdings" w:hAnsi="Wingdings" w:hint="default"/>
+      </w:rPr>
+    </w:lvl>
+    <w:lvl w:ilvl="3" w:tplc="04160001" w:tentative="1">
+      <w:start w:val="1"/>
+      <w:numFmt w:val="bullet"/>
+      <w:lvlText w:val=""/>
+      <w:lvlJc w:val="left"/>
+      <w:pPr>
+        <w:ind w:left="3240" w:hanging="360"/>
+      </w:pPr>
+      <w:rPr>
+        <w:rFonts w:ascii="Symbol" w:hAnsi="Symbol" w:hint="default"/>
+      </w:rPr>
+    </w:lvl>
+    <w:lvl w:ilvl="4" w:tplc="04160003" w:tentative="1">
+      <w:start w:val="1"/>
+      <w:numFmt w:val="bullet"/>
+      <w:lvlText w:val="o"/>
+      <w:lvlJc w:val="left"/>
+      <w:pPr>
+        <w:ind w:left="3960" w:hanging="360"/>
+      </w:pPr>
+      <w:rPr>
+        <w:rFonts w:ascii="Courier New" w:hAnsi="Courier New" w:cs="Courier New" w:hint="default"/>
+      </w:rPr>
+    </w:lvl>
+    <w:lvl w:ilvl="5" w:tplc="04160005" w:tentative="1">
+      <w:start w:val="1"/>
+      <w:numFmt w:val="bullet"/>
+      <w:lvlText w:val=""/>
+      <w:lvlJc w:val="left"/>
+      <w:pPr>
+        <w:ind w:left="4680" w:hanging="360"/>
+      </w:pPr>
+      <w:rPr>
+        <w:rFonts w:ascii="Wingdings" w:hAnsi="Wingdings" w:hint="default"/>
+      </w:rPr>
+    </w:lvl>
+    <w:lvl w:ilvl="6" w:tplc="04160001" w:tentative="1">
+      <w:start w:val="1"/>
+      <w:numFmt w:val="bullet"/>
+      <w:lvlText w:val=""/>
+      <w:lvlJc w:val="left"/>
+      <w:pPr>
+        <w:ind w:left="5400" w:hanging="360"/>
+      </w:pPr>
+      <w:rPr>
+        <w:rFonts w:ascii="Symbol" w:hAnsi="Symbol" w:hint="default"/>
+      </w:rPr>
+    </w:lvl>
+    <w:lvl w:ilvl="7" w:tplc="04160003" w:tentative="1">
+      <w:start w:val="1"/>
+      <w:numFmt w:val="bullet"/>
+      <w:lvlText w:val="o"/>
+      <w:lvlJc w:val="left"/>
+      <w:pPr>
+        <w:ind w:left="6120" w:hanging="360"/>
+      </w:pPr>
+      <w:rPr>
+        <w:rFonts w:ascii="Courier New" w:hAnsi="Courier New" w:cs="Courier New" w:hint="default"/>
+      </w:rPr>
+    </w:lvl>
+    <w:lvl w:ilvl="8" w:tplc="04160005" w:tentative="1">
+      <w:start w:val="1"/>
+      <w:numFmt w:val="bullet"/>
+      <w:lvlText w:val=""/>
+      <w:lvlJc w:val="left"/>
+      <w:pPr>
+        <w:ind w:left="6840" w:hanging="360"/>
+      </w:pPr>
+      <w:rPr>
+        <w:rFonts w:ascii="Wingdings" w:hAnsi="Wingdings" w:hint="default"/>
+      </w:rPr>
+    </w:lvl>
+  </w:abstractNum>
+  <w:abstractNum w:abstractNumId="4">
     <w:nsid w:val="674B05FD"/>
     <w:multiLevelType w:val="multilevel"/>
     <w:tmpl w:val="CFD8152E"/>
@@ -718,10 +1796,10 @@
       </w:pPr>
     </w:lvl>
   </w:abstractNum>
-  <w:abstractNum w:abstractNumId="2">
+  <w:abstractNum w:abstractNumId="5">
     <w:nsid w:val="67AA3EE6"/>
     <w:multiLevelType w:val="multilevel"/>
-    <w:tmpl w:val="0416001F"/>
+    <w:tmpl w:val="D28E4FDA"/>
     <w:lvl w:ilvl="0">
       <w:start w:val="1"/>
       <w:numFmt w:val="decimal"/>
@@ -733,12 +1811,15 @@
     </w:lvl>
     <w:lvl w:ilvl="1">
       <w:start w:val="1"/>
-      <w:numFmt w:val="decimal"/>
-      <w:lvlText w:val="%1.%2."/>
+      <w:numFmt w:val="bullet"/>
+      <w:lvlText w:val=""/>
       <w:lvlJc w:val="left"/>
       <w:pPr>
         <w:ind w:left="1142" w:hanging="432"/>
       </w:pPr>
+      <w:rPr>
+        <w:rFonts w:ascii="Wingdings" w:hAnsi="Wingdings" w:hint="default"/>
+      </w:rPr>
     </w:lvl>
     <w:lvl w:ilvl="2">
       <w:start w:val="1"/>
@@ -751,12 +1832,15 @@
     </w:lvl>
     <w:lvl w:ilvl="3">
       <w:start w:val="1"/>
-      <w:numFmt w:val="decimal"/>
-      <w:lvlText w:val="%1.%2.%3.%4."/>
+      <w:numFmt w:val="bullet"/>
+      <w:lvlText w:val=""/>
       <w:lvlJc w:val="left"/>
       <w:pPr>
         <w:ind w:left="1728" w:hanging="648"/>
       </w:pPr>
+      <w:rPr>
+        <w:rFonts w:ascii="Wingdings" w:hAnsi="Wingdings" w:hint="default"/>
+      </w:rPr>
     </w:lvl>
     <w:lvl w:ilvl="4">
       <w:start w:val="1"/>
@@ -804,7 +1888,7 @@
       </w:pPr>
     </w:lvl>
   </w:abstractNum>
-  <w:abstractNum w:abstractNumId="3">
+  <w:abstractNum w:abstractNumId="6">
     <w:nsid w:val="6A3720D4"/>
     <w:multiLevelType w:val="multilevel"/>
     <w:tmpl w:val="416C53A2"/>
@@ -893,7 +1977,232 @@
       </w:pPr>
     </w:lvl>
   </w:abstractNum>
-  <w:abstractNum w:abstractNumId="4">
+  <w:abstractNum w:abstractNumId="7">
+    <w:nsid w:val="70245440"/>
+    <w:multiLevelType w:val="hybridMultilevel"/>
+    <w:tmpl w:val="DB82CD70"/>
+    <w:lvl w:ilvl="0" w:tplc="0416000D">
+      <w:start w:val="1"/>
+      <w:numFmt w:val="bullet"/>
+      <w:lvlText w:val=""/>
+      <w:lvlJc w:val="left"/>
+      <w:pPr>
+        <w:ind w:left="720" w:hanging="360"/>
+      </w:pPr>
+      <w:rPr>
+        <w:rFonts w:ascii="Wingdings" w:hAnsi="Wingdings" w:hint="default"/>
+      </w:rPr>
+    </w:lvl>
+    <w:lvl w:ilvl="1" w:tplc="04160003" w:tentative="1">
+      <w:start w:val="1"/>
+      <w:numFmt w:val="bullet"/>
+      <w:lvlText w:val="o"/>
+      <w:lvlJc w:val="left"/>
+      <w:pPr>
+        <w:ind w:left="1440" w:hanging="360"/>
+      </w:pPr>
+      <w:rPr>
+        <w:rFonts w:ascii="Courier New" w:hAnsi="Courier New" w:cs="Courier New" w:hint="default"/>
+      </w:rPr>
+    </w:lvl>
+    <w:lvl w:ilvl="2" w:tplc="04160005" w:tentative="1">
+      <w:start w:val="1"/>
+      <w:numFmt w:val="bullet"/>
+      <w:lvlText w:val=""/>
+      <w:lvlJc w:val="left"/>
+      <w:pPr>
+        <w:ind w:left="2160" w:hanging="360"/>
+      </w:pPr>
+      <w:rPr>
+        <w:rFonts w:ascii="Wingdings" w:hAnsi="Wingdings" w:hint="default"/>
+      </w:rPr>
+    </w:lvl>
+    <w:lvl w:ilvl="3" w:tplc="04160001" w:tentative="1">
+      <w:start w:val="1"/>
+      <w:numFmt w:val="bullet"/>
+      <w:lvlText w:val=""/>
+      <w:lvlJc w:val="left"/>
+      <w:pPr>
+        <w:ind w:left="2880" w:hanging="360"/>
+      </w:pPr>
+      <w:rPr>
+        <w:rFonts w:ascii="Symbol" w:hAnsi="Symbol" w:hint="default"/>
+      </w:rPr>
+    </w:lvl>
+    <w:lvl w:ilvl="4" w:tplc="04160003" w:tentative="1">
+      <w:start w:val="1"/>
+      <w:numFmt w:val="bullet"/>
+      <w:lvlText w:val="o"/>
+      <w:lvlJc w:val="left"/>
+      <w:pPr>
+        <w:ind w:left="3600" w:hanging="360"/>
+      </w:pPr>
+      <w:rPr>
+        <w:rFonts w:ascii="Courier New" w:hAnsi="Courier New" w:cs="Courier New" w:hint="default"/>
+      </w:rPr>
+    </w:lvl>
+    <w:lvl w:ilvl="5" w:tplc="04160005" w:tentative="1">
+      <w:start w:val="1"/>
+      <w:numFmt w:val="bullet"/>
+      <w:lvlText w:val=""/>
+      <w:lvlJc w:val="left"/>
+      <w:pPr>
+        <w:ind w:left="4320" w:hanging="360"/>
+      </w:pPr>
+      <w:rPr>
+        <w:rFonts w:ascii="Wingdings" w:hAnsi="Wingdings" w:hint="default"/>
+      </w:rPr>
+    </w:lvl>
+    <w:lvl w:ilvl="6" w:tplc="04160001" w:tentative="1">
+      <w:start w:val="1"/>
+      <w:numFmt w:val="bullet"/>
+      <w:lvlText w:val=""/>
+      <w:lvlJc w:val="left"/>
+      <w:pPr>
+        <w:ind w:left="5040" w:hanging="360"/>
+      </w:pPr>
+      <w:rPr>
+        <w:rFonts w:ascii="Symbol" w:hAnsi="Symbol" w:hint="default"/>
+      </w:rPr>
+    </w:lvl>
+    <w:lvl w:ilvl="7" w:tplc="04160003" w:tentative="1">
+      <w:start w:val="1"/>
+      <w:numFmt w:val="bullet"/>
+      <w:lvlText w:val="o"/>
+      <w:lvlJc w:val="left"/>
+      <w:pPr>
+        <w:ind w:left="5760" w:hanging="360"/>
+      </w:pPr>
+      <w:rPr>
+        <w:rFonts w:ascii="Courier New" w:hAnsi="Courier New" w:cs="Courier New" w:hint="default"/>
+      </w:rPr>
+    </w:lvl>
+    <w:lvl w:ilvl="8" w:tplc="04160005" w:tentative="1">
+      <w:start w:val="1"/>
+      <w:numFmt w:val="bullet"/>
+      <w:lvlText w:val=""/>
+      <w:lvlJc w:val="left"/>
+      <w:pPr>
+        <w:ind w:left="6480" w:hanging="360"/>
+      </w:pPr>
+      <w:rPr>
+        <w:rFonts w:ascii="Wingdings" w:hAnsi="Wingdings" w:hint="default"/>
+      </w:rPr>
+    </w:lvl>
+  </w:abstractNum>
+  <w:abstractNum w:abstractNumId="8">
+    <w:nsid w:val="7D713A85"/>
+    <w:multiLevelType w:val="hybridMultilevel"/>
+    <w:tmpl w:val="4C7A6E90"/>
+    <w:lvl w:ilvl="0" w:tplc="41FCF472">
+      <w:numFmt w:val="bullet"/>
+      <w:lvlText w:val=""/>
+      <w:lvlJc w:val="left"/>
+      <w:pPr>
+        <w:ind w:left="720" w:hanging="360"/>
+      </w:pPr>
+      <w:rPr>
+        <w:rFonts w:ascii="Symbol" w:eastAsia="Times New Roman" w:hAnsi="Symbol" w:cs="Times New Roman" w:hint="default"/>
+      </w:rPr>
+    </w:lvl>
+    <w:lvl w:ilvl="1" w:tplc="04160003" w:tentative="1">
+      <w:start w:val="1"/>
+      <w:numFmt w:val="bullet"/>
+      <w:lvlText w:val="o"/>
+      <w:lvlJc w:val="left"/>
+      <w:pPr>
+        <w:ind w:left="1440" w:hanging="360"/>
+      </w:pPr>
+      <w:rPr>
+        <w:rFonts w:ascii="Courier New" w:hAnsi="Courier New" w:cs="Courier New" w:hint="default"/>
+      </w:rPr>
+    </w:lvl>
+    <w:lvl w:ilvl="2" w:tplc="04160005" w:tentative="1">
+      <w:start w:val="1"/>
+      <w:numFmt w:val="bullet"/>
+      <w:lvlText w:val=""/>
+      <w:lvlJc w:val="left"/>
+      <w:pPr>
+        <w:ind w:left="2160" w:hanging="360"/>
+      </w:pPr>
+      <w:rPr>
+        <w:rFonts w:ascii="Wingdings" w:hAnsi="Wingdings" w:hint="default"/>
+      </w:rPr>
+    </w:lvl>
+    <w:lvl w:ilvl="3" w:tplc="04160001" w:tentative="1">
+      <w:start w:val="1"/>
+      <w:numFmt w:val="bullet"/>
+      <w:lvlText w:val=""/>
+      <w:lvlJc w:val="left"/>
+      <w:pPr>
+        <w:ind w:left="2880" w:hanging="360"/>
+      </w:pPr>
+      <w:rPr>
+        <w:rFonts w:ascii="Symbol" w:hAnsi="Symbol" w:hint="default"/>
+      </w:rPr>
+    </w:lvl>
+    <w:lvl w:ilvl="4" w:tplc="04160003" w:tentative="1">
+      <w:start w:val="1"/>
+      <w:numFmt w:val="bullet"/>
+      <w:lvlText w:val="o"/>
+      <w:lvlJc w:val="left"/>
+      <w:pPr>
+        <w:ind w:left="3600" w:hanging="360"/>
+      </w:pPr>
+      <w:rPr>
+        <w:rFonts w:ascii="Courier New" w:hAnsi="Courier New" w:cs="Courier New" w:hint="default"/>
+      </w:rPr>
+    </w:lvl>
+    <w:lvl w:ilvl="5" w:tplc="04160005" w:tentative="1">
+      <w:start w:val="1"/>
+      <w:numFmt w:val="bullet"/>
+      <w:lvlText w:val=""/>
+      <w:lvlJc w:val="left"/>
+      <w:pPr>
+        <w:ind w:left="4320" w:hanging="360"/>
+      </w:pPr>
+      <w:rPr>
+        <w:rFonts w:ascii="Wingdings" w:hAnsi="Wingdings" w:hint="default"/>
+      </w:rPr>
+    </w:lvl>
+    <w:lvl w:ilvl="6" w:tplc="04160001" w:tentative="1">
+      <w:start w:val="1"/>
+      <w:numFmt w:val="bullet"/>
+      <w:lvlText w:val=""/>
+      <w:lvlJc w:val="left"/>
+      <w:pPr>
+        <w:ind w:left="5040" w:hanging="360"/>
+      </w:pPr>
+      <w:rPr>
+        <w:rFonts w:ascii="Symbol" w:hAnsi="Symbol" w:hint="default"/>
+      </w:rPr>
+    </w:lvl>
+    <w:lvl w:ilvl="7" w:tplc="04160003" w:tentative="1">
+      <w:start w:val="1"/>
+      <w:numFmt w:val="bullet"/>
+      <w:lvlText w:val="o"/>
+      <w:lvlJc w:val="left"/>
+      <w:pPr>
+        <w:ind w:left="5760" w:hanging="360"/>
+      </w:pPr>
+      <w:rPr>
+        <w:rFonts w:ascii="Courier New" w:hAnsi="Courier New" w:cs="Courier New" w:hint="default"/>
+      </w:rPr>
+    </w:lvl>
+    <w:lvl w:ilvl="8" w:tplc="04160005" w:tentative="1">
+      <w:start w:val="1"/>
+      <w:numFmt w:val="bullet"/>
+      <w:lvlText w:val=""/>
+      <w:lvlJc w:val="left"/>
+      <w:pPr>
+        <w:ind w:left="6480" w:hanging="360"/>
+      </w:pPr>
+      <w:rPr>
+        <w:rFonts w:ascii="Wingdings" w:hAnsi="Wingdings" w:hint="default"/>
+      </w:rPr>
+    </w:lvl>
+  </w:abstractNum>
+  <w:abstractNum w:abstractNumId="9">
     <w:nsid w:val="7FE95BA2"/>
     <w:multiLevelType w:val="multilevel"/>
     <w:tmpl w:val="3B7EDC88"/>
@@ -983,19 +2292,34 @@
     </w:lvl>
   </w:abstractNum>
   <w:num w:numId="1">
-    <w:abstractNumId w:val="2"/>
+    <w:abstractNumId w:val="5"/>
   </w:num>
   <w:num w:numId="2">
+    <w:abstractNumId w:val="6"/>
+  </w:num>
+  <w:num w:numId="3">
+    <w:abstractNumId w:val="1"/>
+  </w:num>
+  <w:num w:numId="4">
+    <w:abstractNumId w:val="9"/>
+  </w:num>
+  <w:num w:numId="5">
+    <w:abstractNumId w:val="4"/>
+  </w:num>
+  <w:num w:numId="6">
+    <w:abstractNumId w:val="7"/>
+  </w:num>
+  <w:num w:numId="7">
+    <w:abstractNumId w:val="8"/>
+  </w:num>
+  <w:num w:numId="8">
     <w:abstractNumId w:val="3"/>
   </w:num>
-  <w:num w:numId="3">
+  <w:num w:numId="9">
     <w:abstractNumId w:val="0"/>
   </w:num>
-  <w:num w:numId="4">
-    <w:abstractNumId w:val="4"/>
-  </w:num>
-  <w:num w:numId="5">
-    <w:abstractNumId w:val="1"/>
+  <w:num w:numId="10">
+    <w:abstractNumId w:val="2"/>
   </w:num>
 </w:numbering>
 </file>

</xml_diff>